<commit_message>
did model comparison via anova.
</commit_message>
<xml_diff>
--- a/Hypertension Study Statistics Report.docx
+++ b/Hypertension Study Statistics Report.docx
@@ -35,9 +35,17 @@
             </w:tabs>
             <w:spacing w:before="60" w:line="240" w:lineRule="auto"/>
             <w:rPr>
+              <w:rFonts w:ascii="Arial" w:cs="Arial" w:eastAsia="Arial" w:hAnsi="Arial"/>
               <w:b w:val="1"/>
+              <w:i w:val="0"/>
+              <w:smallCaps w:val="0"/>
+              <w:strike w:val="0"/>
               <w:color w:val="000000"/>
+              <w:sz w:val="22"/>
+              <w:szCs w:val="22"/>
               <w:u w:val="none"/>
+              <w:shd w:fill="auto" w:val="clear"/>
+              <w:vertAlign w:val="baseline"/>
             </w:rPr>
           </w:pPr>
           <w:r>
@@ -80,9 +88,17 @@
             </w:tabs>
             <w:spacing w:before="60" w:line="240" w:lineRule="auto"/>
             <w:rPr>
+              <w:rFonts w:ascii="Arial" w:cs="Arial" w:eastAsia="Arial" w:hAnsi="Arial"/>
               <w:b w:val="1"/>
+              <w:i w:val="0"/>
+              <w:smallCaps w:val="0"/>
+              <w:strike w:val="0"/>
               <w:color w:val="000000"/>
+              <w:sz w:val="22"/>
+              <w:szCs w:val="22"/>
               <w:u w:val="none"/>
+              <w:shd w:fill="auto" w:val="clear"/>
+              <w:vertAlign w:val="baseline"/>
             </w:rPr>
           </w:pPr>
           <w:hyperlink w:anchor="_kkq3y9y0wroq">
@@ -121,8 +137,17 @@
             <w:spacing w:before="60" w:line="240" w:lineRule="auto"/>
             <w:ind w:left="360" w:firstLine="0"/>
             <w:rPr>
+              <w:rFonts w:ascii="Arial" w:cs="Arial" w:eastAsia="Arial" w:hAnsi="Arial"/>
+              <w:b w:val="0"/>
+              <w:i w:val="0"/>
+              <w:smallCaps w:val="0"/>
+              <w:strike w:val="0"/>
               <w:color w:val="000000"/>
+              <w:sz w:val="22"/>
+              <w:szCs w:val="22"/>
               <w:u w:val="none"/>
+              <w:shd w:fill="auto" w:val="clear"/>
+              <w:vertAlign w:val="baseline"/>
             </w:rPr>
           </w:pPr>
           <w:hyperlink w:anchor="_lpa7mdap612x">
@@ -161,8 +186,17 @@
             <w:spacing w:before="60" w:line="240" w:lineRule="auto"/>
             <w:ind w:left="360" w:firstLine="0"/>
             <w:rPr>
+              <w:rFonts w:ascii="Arial" w:cs="Arial" w:eastAsia="Arial" w:hAnsi="Arial"/>
+              <w:b w:val="0"/>
+              <w:i w:val="0"/>
+              <w:smallCaps w:val="0"/>
+              <w:strike w:val="0"/>
               <w:color w:val="000000"/>
+              <w:sz w:val="22"/>
+              <w:szCs w:val="22"/>
               <w:u w:val="none"/>
+              <w:shd w:fill="auto" w:val="clear"/>
+              <w:vertAlign w:val="baseline"/>
             </w:rPr>
           </w:pPr>
           <w:hyperlink w:anchor="_chxru9svubjl">
@@ -201,8 +235,17 @@
             <w:spacing w:before="60" w:line="240" w:lineRule="auto"/>
             <w:ind w:left="360" w:firstLine="0"/>
             <w:rPr>
+              <w:rFonts w:ascii="Arial" w:cs="Arial" w:eastAsia="Arial" w:hAnsi="Arial"/>
+              <w:b w:val="0"/>
+              <w:i w:val="0"/>
+              <w:smallCaps w:val="0"/>
+              <w:strike w:val="0"/>
               <w:color w:val="000000"/>
+              <w:sz w:val="22"/>
+              <w:szCs w:val="22"/>
               <w:u w:val="none"/>
+              <w:shd w:fill="auto" w:val="clear"/>
+              <w:vertAlign w:val="baseline"/>
             </w:rPr>
           </w:pPr>
           <w:hyperlink w:anchor="_59pug6lu1z13">
@@ -241,8 +284,17 @@
             <w:spacing w:before="60" w:line="240" w:lineRule="auto"/>
             <w:ind w:left="360" w:firstLine="0"/>
             <w:rPr>
+              <w:rFonts w:ascii="Arial" w:cs="Arial" w:eastAsia="Arial" w:hAnsi="Arial"/>
+              <w:b w:val="0"/>
+              <w:i w:val="0"/>
+              <w:smallCaps w:val="0"/>
+              <w:strike w:val="0"/>
               <w:color w:val="000000"/>
+              <w:sz w:val="22"/>
+              <w:szCs w:val="22"/>
               <w:u w:val="none"/>
+              <w:shd w:fill="auto" w:val="clear"/>
+              <w:vertAlign w:val="baseline"/>
             </w:rPr>
           </w:pPr>
           <w:hyperlink w:anchor="_gpke7niba1c4">
@@ -281,8 +333,17 @@
             <w:spacing w:before="60" w:line="240" w:lineRule="auto"/>
             <w:ind w:left="360" w:firstLine="0"/>
             <w:rPr>
+              <w:rFonts w:ascii="Arial" w:cs="Arial" w:eastAsia="Arial" w:hAnsi="Arial"/>
+              <w:b w:val="0"/>
+              <w:i w:val="0"/>
+              <w:smallCaps w:val="0"/>
+              <w:strike w:val="0"/>
               <w:color w:val="000000"/>
+              <w:sz w:val="22"/>
+              <w:szCs w:val="22"/>
               <w:u w:val="none"/>
+              <w:shd w:fill="auto" w:val="clear"/>
+              <w:vertAlign w:val="baseline"/>
             </w:rPr>
           </w:pPr>
           <w:hyperlink w:anchor="_6112ftnawocd">
@@ -321,8 +382,17 @@
             <w:spacing w:before="60" w:line="240" w:lineRule="auto"/>
             <w:ind w:left="360" w:firstLine="0"/>
             <w:rPr>
+              <w:rFonts w:ascii="Arial" w:cs="Arial" w:eastAsia="Arial" w:hAnsi="Arial"/>
+              <w:b w:val="0"/>
+              <w:i w:val="0"/>
+              <w:smallCaps w:val="0"/>
+              <w:strike w:val="0"/>
               <w:color w:val="000000"/>
+              <w:sz w:val="22"/>
+              <w:szCs w:val="22"/>
               <w:u w:val="none"/>
+              <w:shd w:fill="auto" w:val="clear"/>
+              <w:vertAlign w:val="baseline"/>
             </w:rPr>
           </w:pPr>
           <w:hyperlink w:anchor="_6112ftnawocd">
@@ -361,8 +431,17 @@
             <w:spacing w:before="60" w:line="240" w:lineRule="auto"/>
             <w:ind w:left="360" w:firstLine="0"/>
             <w:rPr>
+              <w:rFonts w:ascii="Arial" w:cs="Arial" w:eastAsia="Arial" w:hAnsi="Arial"/>
+              <w:b w:val="0"/>
+              <w:i w:val="0"/>
+              <w:smallCaps w:val="0"/>
+              <w:strike w:val="0"/>
               <w:color w:val="000000"/>
+              <w:sz w:val="22"/>
+              <w:szCs w:val="22"/>
               <w:u w:val="none"/>
+              <w:shd w:fill="auto" w:val="clear"/>
+              <w:vertAlign w:val="baseline"/>
             </w:rPr>
           </w:pPr>
           <w:hyperlink w:anchor="_6112ftnawocd">
@@ -401,8 +480,17 @@
             <w:spacing w:before="60" w:line="240" w:lineRule="auto"/>
             <w:ind w:left="360" w:firstLine="0"/>
             <w:rPr>
+              <w:rFonts w:ascii="Arial" w:cs="Arial" w:eastAsia="Arial" w:hAnsi="Arial"/>
+              <w:b w:val="0"/>
+              <w:i w:val="0"/>
+              <w:smallCaps w:val="0"/>
+              <w:strike w:val="0"/>
               <w:color w:val="000000"/>
+              <w:sz w:val="22"/>
+              <w:szCs w:val="22"/>
               <w:u w:val="none"/>
+              <w:shd w:fill="auto" w:val="clear"/>
+              <w:vertAlign w:val="baseline"/>
             </w:rPr>
           </w:pPr>
           <w:hyperlink w:anchor="_6112ftnawocd">
@@ -441,8 +529,17 @@
             <w:spacing w:before="60" w:line="240" w:lineRule="auto"/>
             <w:ind w:left="360" w:firstLine="0"/>
             <w:rPr>
+              <w:rFonts w:ascii="Arial" w:cs="Arial" w:eastAsia="Arial" w:hAnsi="Arial"/>
+              <w:b w:val="0"/>
+              <w:i w:val="0"/>
+              <w:smallCaps w:val="0"/>
+              <w:strike w:val="0"/>
               <w:color w:val="000000"/>
+              <w:sz w:val="22"/>
+              <w:szCs w:val="22"/>
               <w:u w:val="none"/>
+              <w:shd w:fill="auto" w:val="clear"/>
+              <w:vertAlign w:val="baseline"/>
             </w:rPr>
           </w:pPr>
           <w:hyperlink w:anchor="_6112ftnawocd">
@@ -481,8 +578,17 @@
             <w:spacing w:before="60" w:line="240" w:lineRule="auto"/>
             <w:ind w:left="360" w:firstLine="0"/>
             <w:rPr>
+              <w:rFonts w:ascii="Arial" w:cs="Arial" w:eastAsia="Arial" w:hAnsi="Arial"/>
+              <w:b w:val="0"/>
+              <w:i w:val="0"/>
+              <w:smallCaps w:val="0"/>
+              <w:strike w:val="0"/>
               <w:color w:val="000000"/>
+              <w:sz w:val="22"/>
+              <w:szCs w:val="22"/>
               <w:u w:val="none"/>
+              <w:shd w:fill="auto" w:val="clear"/>
+              <w:vertAlign w:val="baseline"/>
             </w:rPr>
           </w:pPr>
           <w:hyperlink w:anchor="_6112ftnawocd">
@@ -521,8 +627,17 @@
             <w:spacing w:before="60" w:line="240" w:lineRule="auto"/>
             <w:ind w:left="360" w:firstLine="0"/>
             <w:rPr>
+              <w:rFonts w:ascii="Arial" w:cs="Arial" w:eastAsia="Arial" w:hAnsi="Arial"/>
+              <w:b w:val="0"/>
+              <w:i w:val="0"/>
+              <w:smallCaps w:val="0"/>
+              <w:strike w:val="0"/>
               <w:color w:val="000000"/>
+              <w:sz w:val="22"/>
+              <w:szCs w:val="22"/>
               <w:u w:val="none"/>
+              <w:shd w:fill="auto" w:val="clear"/>
+              <w:vertAlign w:val="baseline"/>
             </w:rPr>
           </w:pPr>
           <w:hyperlink w:anchor="_6112ftnawocd">
@@ -560,9 +675,17 @@
             </w:tabs>
             <w:spacing w:before="60" w:line="240" w:lineRule="auto"/>
             <w:rPr>
+              <w:rFonts w:ascii="Arial" w:cs="Arial" w:eastAsia="Arial" w:hAnsi="Arial"/>
               <w:b w:val="1"/>
+              <w:i w:val="0"/>
+              <w:smallCaps w:val="0"/>
+              <w:strike w:val="0"/>
               <w:color w:val="000000"/>
+              <w:sz w:val="22"/>
+              <w:szCs w:val="22"/>
               <w:u w:val="none"/>
+              <w:shd w:fill="auto" w:val="clear"/>
+              <w:vertAlign w:val="baseline"/>
             </w:rPr>
           </w:pPr>
           <w:hyperlink w:anchor="_kcs8ml1jcdxj">
@@ -601,8 +724,17 @@
             <w:spacing w:before="60" w:line="240" w:lineRule="auto"/>
             <w:ind w:left="360" w:firstLine="0"/>
             <w:rPr>
+              <w:rFonts w:ascii="Arial" w:cs="Arial" w:eastAsia="Arial" w:hAnsi="Arial"/>
+              <w:b w:val="0"/>
+              <w:i w:val="0"/>
+              <w:smallCaps w:val="0"/>
+              <w:strike w:val="0"/>
               <w:color w:val="000000"/>
+              <w:sz w:val="22"/>
+              <w:szCs w:val="22"/>
               <w:u w:val="none"/>
+              <w:shd w:fill="auto" w:val="clear"/>
+              <w:vertAlign w:val="baseline"/>
             </w:rPr>
           </w:pPr>
           <w:hyperlink w:anchor="_ohp8m0ew7sxl">
@@ -641,8 +773,17 @@
             <w:spacing w:before="60" w:line="240" w:lineRule="auto"/>
             <w:ind w:left="720" w:firstLine="0"/>
             <w:rPr>
+              <w:rFonts w:ascii="Arial" w:cs="Arial" w:eastAsia="Arial" w:hAnsi="Arial"/>
+              <w:b w:val="0"/>
+              <w:i w:val="0"/>
+              <w:smallCaps w:val="0"/>
+              <w:strike w:val="0"/>
               <w:color w:val="000000"/>
+              <w:sz w:val="22"/>
+              <w:szCs w:val="22"/>
               <w:u w:val="none"/>
+              <w:shd w:fill="auto" w:val="clear"/>
+              <w:vertAlign w:val="baseline"/>
             </w:rPr>
           </w:pPr>
           <w:hyperlink w:anchor="_1tftzg8jmaze">
@@ -681,8 +822,17 @@
             <w:spacing w:before="60" w:line="240" w:lineRule="auto"/>
             <w:ind w:left="720" w:firstLine="0"/>
             <w:rPr>
+              <w:rFonts w:ascii="Arial" w:cs="Arial" w:eastAsia="Arial" w:hAnsi="Arial"/>
+              <w:b w:val="0"/>
+              <w:i w:val="0"/>
+              <w:smallCaps w:val="0"/>
+              <w:strike w:val="0"/>
               <w:color w:val="000000"/>
+              <w:sz w:val="22"/>
+              <w:szCs w:val="22"/>
               <w:u w:val="none"/>
+              <w:shd w:fill="auto" w:val="clear"/>
+              <w:vertAlign w:val="baseline"/>
             </w:rPr>
           </w:pPr>
           <w:hyperlink w:anchor="_hmbszfk5u6fp">
@@ -721,8 +871,17 @@
             <w:spacing w:before="60" w:line="240" w:lineRule="auto"/>
             <w:ind w:left="360" w:firstLine="0"/>
             <w:rPr>
+              <w:rFonts w:ascii="Arial" w:cs="Arial" w:eastAsia="Arial" w:hAnsi="Arial"/>
+              <w:b w:val="0"/>
+              <w:i w:val="0"/>
+              <w:smallCaps w:val="0"/>
+              <w:strike w:val="0"/>
               <w:color w:val="000000"/>
+              <w:sz w:val="22"/>
+              <w:szCs w:val="22"/>
               <w:u w:val="none"/>
+              <w:shd w:fill="auto" w:val="clear"/>
+              <w:vertAlign w:val="baseline"/>
             </w:rPr>
           </w:pPr>
           <w:hyperlink w:anchor="_cqgy3sil30vl">
@@ -761,8 +920,17 @@
             <w:spacing w:before="60" w:line="240" w:lineRule="auto"/>
             <w:ind w:left="720" w:firstLine="0"/>
             <w:rPr>
+              <w:rFonts w:ascii="Arial" w:cs="Arial" w:eastAsia="Arial" w:hAnsi="Arial"/>
+              <w:b w:val="0"/>
+              <w:i w:val="0"/>
+              <w:smallCaps w:val="0"/>
+              <w:strike w:val="0"/>
               <w:color w:val="000000"/>
+              <w:sz w:val="22"/>
+              <w:szCs w:val="22"/>
               <w:u w:val="none"/>
+              <w:shd w:fill="auto" w:val="clear"/>
+              <w:vertAlign w:val="baseline"/>
             </w:rPr>
           </w:pPr>
           <w:hyperlink w:anchor="_s3a63ku5wig8">
@@ -801,8 +969,17 @@
             <w:spacing w:before="60" w:line="240" w:lineRule="auto"/>
             <w:ind w:left="720" w:firstLine="0"/>
             <w:rPr>
+              <w:rFonts w:ascii="Arial" w:cs="Arial" w:eastAsia="Arial" w:hAnsi="Arial"/>
+              <w:b w:val="0"/>
+              <w:i w:val="0"/>
+              <w:smallCaps w:val="0"/>
+              <w:strike w:val="0"/>
               <w:color w:val="000000"/>
+              <w:sz w:val="22"/>
+              <w:szCs w:val="22"/>
               <w:u w:val="none"/>
+              <w:shd w:fill="auto" w:val="clear"/>
+              <w:vertAlign w:val="baseline"/>
             </w:rPr>
           </w:pPr>
           <w:hyperlink w:anchor="_8ph1mig79kza">
@@ -841,8 +1018,17 @@
             <w:spacing w:before="60" w:line="240" w:lineRule="auto"/>
             <w:ind w:left="360" w:firstLine="0"/>
             <w:rPr>
+              <w:rFonts w:ascii="Arial" w:cs="Arial" w:eastAsia="Arial" w:hAnsi="Arial"/>
+              <w:b w:val="0"/>
+              <w:i w:val="0"/>
+              <w:smallCaps w:val="0"/>
+              <w:strike w:val="0"/>
               <w:color w:val="000000"/>
+              <w:sz w:val="22"/>
+              <w:szCs w:val="22"/>
               <w:u w:val="none"/>
+              <w:shd w:fill="auto" w:val="clear"/>
+              <w:vertAlign w:val="baseline"/>
             </w:rPr>
           </w:pPr>
           <w:hyperlink w:anchor="_6c2pqus8a4zm">
@@ -881,8 +1067,17 @@
             <w:spacing w:before="60" w:line="240" w:lineRule="auto"/>
             <w:ind w:left="720" w:firstLine="0"/>
             <w:rPr>
+              <w:rFonts w:ascii="Arial" w:cs="Arial" w:eastAsia="Arial" w:hAnsi="Arial"/>
+              <w:b w:val="0"/>
+              <w:i w:val="0"/>
+              <w:smallCaps w:val="0"/>
+              <w:strike w:val="0"/>
               <w:color w:val="000000"/>
+              <w:sz w:val="22"/>
+              <w:szCs w:val="22"/>
               <w:u w:val="none"/>
+              <w:shd w:fill="auto" w:val="clear"/>
+              <w:vertAlign w:val="baseline"/>
             </w:rPr>
           </w:pPr>
           <w:hyperlink w:anchor="_3opl6sww5pr7">
@@ -921,8 +1116,17 @@
             <w:spacing w:before="60" w:line="240" w:lineRule="auto"/>
             <w:ind w:left="720" w:firstLine="0"/>
             <w:rPr>
+              <w:rFonts w:ascii="Arial" w:cs="Arial" w:eastAsia="Arial" w:hAnsi="Arial"/>
+              <w:b w:val="0"/>
+              <w:i w:val="0"/>
+              <w:smallCaps w:val="0"/>
+              <w:strike w:val="0"/>
               <w:color w:val="000000"/>
+              <w:sz w:val="22"/>
+              <w:szCs w:val="22"/>
               <w:u w:val="none"/>
+              <w:shd w:fill="auto" w:val="clear"/>
+              <w:vertAlign w:val="baseline"/>
             </w:rPr>
           </w:pPr>
           <w:hyperlink w:anchor="_3b0roiuyfmi3">
@@ -960,9 +1164,17 @@
             </w:tabs>
             <w:spacing w:before="60" w:line="240" w:lineRule="auto"/>
             <w:rPr>
+              <w:rFonts w:ascii="Arial" w:cs="Arial" w:eastAsia="Arial" w:hAnsi="Arial"/>
               <w:b w:val="1"/>
+              <w:i w:val="0"/>
+              <w:smallCaps w:val="0"/>
+              <w:strike w:val="0"/>
               <w:color w:val="000000"/>
+              <w:sz w:val="22"/>
+              <w:szCs w:val="22"/>
               <w:u w:val="none"/>
+              <w:shd w:fill="auto" w:val="clear"/>
+              <w:vertAlign w:val="baseline"/>
             </w:rPr>
           </w:pPr>
           <w:hyperlink w:anchor="_3xevfihwkxe3">
@@ -7115,7 +7327,7 @@
           <w:color w:val="242424"/>
           <w:rtl w:val="0"/>
         </w:rPr>
-        <w:t xml:space="preserve">Now that we have picked out 3 variables that seemed to have significant association with referral to hypertension, we will conduct a multivariate analysis via logistic regression. We considered the prescriber's level (the first explanatory variable covered in bivariate analysis) as an ordinal variable having values 1, 2, and 3, each value representing attending (1), resident (2), and APP (3). For the other  binary variables, we used 0 (No) and 1 (Yes).</w:t>
+        <w:t xml:space="preserve">Now that we have picked out 3 variables that seemed to have significant association with referral to hypertension, we will conduct a multivariate analysis via logistic regression. We considered the prescriber's level (the first explanatory variable covered in bivariate analysis) as a categorical variable having values 1, 2, and 3, each value representing attending (1), resident (2), and APP (3), with attending (1) being the reference level. For the other  binary variables, we used 0 (No) and 1 (Yes).</w:t>
       </w:r>
     </w:p>
     <w:tbl>
@@ -7399,7 +7611,7 @@
                 <w:color w:val="242424"/>
                 <w:rtl w:val="0"/>
               </w:rPr>
-              <w:t xml:space="preserve">-0.16409</w:t>
+              <w:t xml:space="preserve">-0.05169</w:t>
             </w:r>
           </w:p>
         </w:tc>
@@ -7440,7 +7652,7 @@
                 <w:color w:val="242424"/>
                 <w:rtl w:val="0"/>
               </w:rPr>
-              <w:t xml:space="preserve">0.05946  </w:t>
+              <w:t xml:space="preserve">0.05307</w:t>
             </w:r>
           </w:p>
         </w:tc>
@@ -7481,7 +7693,7 @@
                 <w:color w:val="242424"/>
                 <w:rtl w:val="0"/>
               </w:rPr>
-              <w:t xml:space="preserve">0.00616 </w:t>
+              <w:t xml:space="preserve">0.33082</w:t>
             </w:r>
           </w:p>
         </w:tc>
@@ -7528,7 +7740,7 @@
                 <w:color w:val="242424"/>
                 <w:rtl w:val="0"/>
               </w:rPr>
-              <w:t xml:space="preserve">Prescriber’s level</w:t>
+              <w:t xml:space="preserve">Prescriber’s level (Resident)</w:t>
             </w:r>
           </w:p>
         </w:tc>
@@ -7569,7 +7781,7 @@
                 <w:color w:val="242424"/>
                 <w:rtl w:val="0"/>
               </w:rPr>
-              <w:t xml:space="preserve">0.06200</w:t>
+              <w:t xml:space="preserve">-0.01411</w:t>
             </w:r>
           </w:p>
         </w:tc>
@@ -7610,7 +7822,7 @@
                 <w:color w:val="242424"/>
                 <w:rtl w:val="0"/>
               </w:rPr>
-              <w:t xml:space="preserve">0.02058   </w:t>
+              <w:t xml:space="preserve">0.05497</w:t>
             </w:r>
           </w:p>
         </w:tc>
@@ -7648,17 +7860,10 @@
             </w:pPr>
             <w:r>
               <w:rPr>
-                <w:color w:val="ff0000"/>
-                <w:rtl w:val="0"/>
-              </w:rPr>
-              <w:t xml:space="preserve">0.00282</w:t>
-            </w:r>
-            <w:r>
-              <w:rPr>
                 <w:color w:val="242424"/>
                 <w:rtl w:val="0"/>
               </w:rPr>
-              <w:t xml:space="preserve"> </w:t>
+              <w:t xml:space="preserve">0.79763</w:t>
             </w:r>
           </w:p>
         </w:tc>
@@ -7705,7 +7910,7 @@
                 <w:color w:val="242424"/>
                 <w:rtl w:val="0"/>
               </w:rPr>
-              <w:t xml:space="preserve">Substance abuse</w:t>
+              <w:t xml:space="preserve">Prescriber’s level (APP)</w:t>
             </w:r>
           </w:p>
         </w:tc>
@@ -7746,7 +7951,7 @@
                 <w:color w:val="242424"/>
                 <w:rtl w:val="0"/>
               </w:rPr>
-              <w:t xml:space="preserve">0.05513    </w:t>
+              <w:t xml:space="preserve">0.07397</w:t>
             </w:r>
           </w:p>
         </w:tc>
@@ -7787,7 +7992,7 @@
                 <w:color w:val="242424"/>
                 <w:rtl w:val="0"/>
               </w:rPr>
-              <w:t xml:space="preserve">0.03251   </w:t>
+              <w:t xml:space="preserve">0.05302</w:t>
             </w:r>
           </w:p>
         </w:tc>
@@ -7819,16 +8024,13 @@
               <w:spacing w:after="0" w:before="0" w:line="240" w:lineRule="auto"/>
               <w:ind w:left="0" w:right="0" w:firstLine="0"/>
               <w:jc w:val="right"/>
-              <w:rPr>
-                <w:color w:val="242424"/>
-              </w:rPr>
-            </w:pPr>
-            <w:r>
-              <w:rPr>
-                <w:color w:val="242424"/>
-                <w:rtl w:val="0"/>
-              </w:rPr>
-              <w:t xml:space="preserve">0.09097 </w:t>
+              <w:rPr/>
+            </w:pPr>
+            <w:r>
+              <w:rPr>
+                <w:rtl w:val="0"/>
+              </w:rPr>
+              <w:t xml:space="preserve">0.16401</w:t>
             </w:r>
           </w:p>
         </w:tc>
@@ -7875,7 +8077,7 @@
                 <w:color w:val="242424"/>
                 <w:rtl w:val="0"/>
               </w:rPr>
-              <w:t xml:space="preserve">Referral to PCP</w:t>
+              <w:t xml:space="preserve">Substance abuse</w:t>
             </w:r>
           </w:p>
         </w:tc>
@@ -7916,7 +8118,7 @@
                 <w:color w:val="242424"/>
                 <w:rtl w:val="0"/>
               </w:rPr>
-              <w:t xml:space="preserve">0.06789    </w:t>
+              <w:t xml:space="preserve">0.05558</w:t>
             </w:r>
           </w:p>
         </w:tc>
@@ -7957,7 +8159,7 @@
                 <w:color w:val="242424"/>
                 <w:rtl w:val="0"/>
               </w:rPr>
-              <w:t xml:space="preserve">0.02662   </w:t>
+              <w:t xml:space="preserve">0.03244</w:t>
             </w:r>
           </w:p>
         </w:tc>
@@ -7995,17 +8197,180 @@
             </w:pPr>
             <w:r>
               <w:rPr>
-                <w:color w:val="ff0000"/>
-                <w:rtl w:val="0"/>
-              </w:rPr>
-              <w:t xml:space="preserve">0.01129</w:t>
-            </w:r>
-            <w:r>
-              <w:rPr>
                 <w:color w:val="242424"/>
                 <w:rtl w:val="0"/>
               </w:rPr>
-              <w:t xml:space="preserve"> </w:t>
+              <w:t xml:space="preserve">0.08772</w:t>
+            </w:r>
+          </w:p>
+        </w:tc>
+      </w:tr>
+      <w:tr>
+        <w:trPr>
+          <w:cantSplit w:val="0"/>
+          <w:tblHeader w:val="0"/>
+        </w:trPr>
+        <w:tc>
+          <w:tcPr>
+            <w:shd w:fill="auto" w:val="clear"/>
+            <w:tcMar>
+              <w:top w:w="100.0" w:type="dxa"/>
+              <w:left w:w="100.0" w:type="dxa"/>
+              <w:bottom w:w="100.0" w:type="dxa"/>
+              <w:right w:w="100.0" w:type="dxa"/>
+            </w:tcMar>
+            <w:vAlign w:val="top"/>
+          </w:tcPr>
+          <w:p>
+            <w:pPr>
+              <w:keepNext w:val="0"/>
+              <w:keepLines w:val="0"/>
+              <w:pageBreakBefore w:val="0"/>
+              <w:widowControl w:val="0"/>
+              <w:pBdr>
+                <w:top w:space="0" w:sz="0" w:val="nil"/>
+                <w:left w:space="0" w:sz="0" w:val="nil"/>
+                <w:bottom w:space="0" w:sz="0" w:val="nil"/>
+                <w:right w:space="0" w:sz="0" w:val="nil"/>
+                <w:between w:space="0" w:sz="0" w:val="nil"/>
+              </w:pBdr>
+              <w:shd w:fill="auto" w:val="clear"/>
+              <w:spacing w:after="0" w:before="0" w:line="240" w:lineRule="auto"/>
+              <w:ind w:left="0" w:right="0" w:firstLine="0"/>
+              <w:jc w:val="left"/>
+              <w:rPr>
+                <w:color w:val="242424"/>
+              </w:rPr>
+            </w:pPr>
+            <w:r>
+              <w:rPr>
+                <w:color w:val="242424"/>
+                <w:rtl w:val="0"/>
+              </w:rPr>
+              <w:t xml:space="preserve">Referral to PCP</w:t>
+            </w:r>
+          </w:p>
+        </w:tc>
+        <w:tc>
+          <w:tcPr>
+            <w:shd w:fill="auto" w:val="clear"/>
+            <w:tcMar>
+              <w:top w:w="100.0" w:type="dxa"/>
+              <w:left w:w="100.0" w:type="dxa"/>
+              <w:bottom w:w="100.0" w:type="dxa"/>
+              <w:right w:w="100.0" w:type="dxa"/>
+            </w:tcMar>
+            <w:vAlign w:val="top"/>
+          </w:tcPr>
+          <w:p>
+            <w:pPr>
+              <w:keepNext w:val="0"/>
+              <w:keepLines w:val="0"/>
+              <w:pageBreakBefore w:val="0"/>
+              <w:widowControl w:val="0"/>
+              <w:pBdr>
+                <w:top w:space="0" w:sz="0" w:val="nil"/>
+                <w:left w:space="0" w:sz="0" w:val="nil"/>
+                <w:bottom w:space="0" w:sz="0" w:val="nil"/>
+                <w:right w:space="0" w:sz="0" w:val="nil"/>
+                <w:between w:space="0" w:sz="0" w:val="nil"/>
+              </w:pBdr>
+              <w:shd w:fill="auto" w:val="clear"/>
+              <w:spacing w:after="0" w:before="0" w:line="240" w:lineRule="auto"/>
+              <w:ind w:left="0" w:right="0" w:firstLine="0"/>
+              <w:jc w:val="right"/>
+              <w:rPr>
+                <w:color w:val="242424"/>
+              </w:rPr>
+            </w:pPr>
+            <w:r>
+              <w:rPr>
+                <w:color w:val="242424"/>
+                <w:rtl w:val="0"/>
+              </w:rPr>
+              <w:t xml:space="preserve">0.07676</w:t>
+            </w:r>
+          </w:p>
+        </w:tc>
+        <w:tc>
+          <w:tcPr>
+            <w:shd w:fill="auto" w:val="clear"/>
+            <w:tcMar>
+              <w:top w:w="100.0" w:type="dxa"/>
+              <w:left w:w="100.0" w:type="dxa"/>
+              <w:bottom w:w="100.0" w:type="dxa"/>
+              <w:right w:w="100.0" w:type="dxa"/>
+            </w:tcMar>
+            <w:vAlign w:val="top"/>
+          </w:tcPr>
+          <w:p>
+            <w:pPr>
+              <w:keepNext w:val="0"/>
+              <w:keepLines w:val="0"/>
+              <w:pageBreakBefore w:val="0"/>
+              <w:widowControl w:val="0"/>
+              <w:pBdr>
+                <w:top w:space="0" w:sz="0" w:val="nil"/>
+                <w:left w:space="0" w:sz="0" w:val="nil"/>
+                <w:bottom w:space="0" w:sz="0" w:val="nil"/>
+                <w:right w:space="0" w:sz="0" w:val="nil"/>
+                <w:between w:space="0" w:sz="0" w:val="nil"/>
+              </w:pBdr>
+              <w:shd w:fill="auto" w:val="clear"/>
+              <w:spacing w:after="0" w:before="0" w:line="240" w:lineRule="auto"/>
+              <w:ind w:left="0" w:right="0" w:firstLine="0"/>
+              <w:jc w:val="right"/>
+              <w:rPr>
+                <w:color w:val="242424"/>
+              </w:rPr>
+            </w:pPr>
+            <w:r>
+              <w:rPr>
+                <w:color w:val="242424"/>
+                <w:rtl w:val="0"/>
+              </w:rPr>
+              <w:t xml:space="preserve">0.02722</w:t>
+            </w:r>
+          </w:p>
+        </w:tc>
+        <w:tc>
+          <w:tcPr>
+            <w:shd w:fill="auto" w:val="clear"/>
+            <w:tcMar>
+              <w:top w:w="100.0" w:type="dxa"/>
+              <w:left w:w="100.0" w:type="dxa"/>
+              <w:bottom w:w="100.0" w:type="dxa"/>
+              <w:right w:w="100.0" w:type="dxa"/>
+            </w:tcMar>
+            <w:vAlign w:val="top"/>
+          </w:tcPr>
+          <w:p>
+            <w:pPr>
+              <w:keepNext w:val="0"/>
+              <w:keepLines w:val="0"/>
+              <w:pageBreakBefore w:val="0"/>
+              <w:widowControl w:val="0"/>
+              <w:pBdr>
+                <w:top w:space="0" w:sz="0" w:val="nil"/>
+                <w:left w:space="0" w:sz="0" w:val="nil"/>
+                <w:bottom w:space="0" w:sz="0" w:val="nil"/>
+                <w:right w:space="0" w:sz="0" w:val="nil"/>
+                <w:between w:space="0" w:sz="0" w:val="nil"/>
+              </w:pBdr>
+              <w:shd w:fill="auto" w:val="clear"/>
+              <w:spacing w:after="0" w:before="0" w:line="240" w:lineRule="auto"/>
+              <w:ind w:left="0" w:right="0" w:firstLine="0"/>
+              <w:jc w:val="right"/>
+              <w:rPr>
+                <w:color w:val="242424"/>
+              </w:rPr>
+            </w:pPr>
+            <w:r>
+              <w:rPr>
+                <w:color w:val="242424"/>
+                <w:rtl w:val="0"/>
+              </w:rPr>
+              <w:t xml:space="preserve">0.00514</w:t>
             </w:r>
           </w:p>
         </w:tc>
@@ -8014,15 +8379,168 @@
     <w:p>
       <w:pPr>
         <w:jc w:val="both"/>
-        <w:rPr/>
+        <w:rPr>
+          <w:color w:val="242424"/>
+        </w:rPr>
+      </w:pPr>
+      <w:r>
+        <w:rPr>
+          <w:rtl w:val="0"/>
+        </w:rPr>
+      </w:r>
+    </w:p>
+    <w:p>
+      <w:pPr>
+        <w:jc w:val="both"/>
+        <w:rPr>
+          <w:color w:val="242424"/>
+        </w:rPr>
       </w:pPr>
       <w:r>
         <w:rPr>
           <w:color w:val="242424"/>
           <w:rtl w:val="0"/>
         </w:rPr>
-        <w:t xml:space="preserve">Multivariate analysis returns a result that aligns with the previous bivariate analysis: prescriber’s level and referral to PCP showed more significant association with the target variable (referral to hypertension). In addition, it also demonstrates the same direction to which each explanatory variable is associated. That is, lower prescriber’s level led to higher frequency of referrals, and patients with substance abuse history and those who were referred to their PCP’s were more likely to be referred to address hypertension. </w:t>
+        <w:t xml:space="preserve">It aligned with the bivariate analysis in that substance the last two variables showed almost significant (substance to abuse) and significant (referral to PCP) significance in a positive way. On the other hand, since the logistic regression model automatically separates prescriber’s level into two separate variables (Resident vs attending &amp; APP vs attending), we could not exactly determine the significance of prescriber’s level.</w:t>
       </w:r>
+    </w:p>
+    <w:p>
+      <w:pPr>
+        <w:jc w:val="both"/>
+        <w:rPr>
+          <w:color w:val="242424"/>
+        </w:rPr>
+      </w:pPr>
+      <w:r>
+        <w:rPr>
+          <w:rtl w:val="0"/>
+        </w:rPr>
+      </w:r>
+    </w:p>
+    <w:p>
+      <w:pPr>
+        <w:jc w:val="both"/>
+        <w:rPr>
+          <w:color w:val="242424"/>
+        </w:rPr>
+      </w:pPr>
+      <w:r>
+        <w:rPr>
+          <w:color w:val="242424"/>
+          <w:rtl w:val="0"/>
+        </w:rPr>
+        <w:t xml:space="preserve">In order to verify the significance of prescriber’s level, we compared two models, the model that includes the variable and excludes the variable. By Chi-square test, we found that the two models are significantly different with p-value=0.0025. This explains that the prescriber’s level has a significant explanation on the referral for hypertension.</w:t>
+      </w:r>
+    </w:p>
+    <w:p>
+      <w:pPr>
+        <w:jc w:val="both"/>
+        <w:rPr>
+          <w:color w:val="242424"/>
+        </w:rPr>
+      </w:pPr>
+      <w:r>
+        <w:rPr>
+          <w:rtl w:val="0"/>
+        </w:rPr>
+      </w:r>
+    </w:p>
+    <w:p>
+      <w:pPr>
+        <w:jc w:val="both"/>
+        <w:rPr>
+          <w:color w:val="242424"/>
+        </w:rPr>
+      </w:pPr>
+      <w:r>
+        <w:rPr>
+          <w:rtl w:val="0"/>
+        </w:rPr>
+      </w:r>
+    </w:p>
+    <w:p>
+      <w:pPr>
+        <w:jc w:val="both"/>
+        <w:rPr>
+          <w:color w:val="242424"/>
+        </w:rPr>
+      </w:pPr>
+      <w:r>
+        <w:rPr>
+          <w:rtl w:val="0"/>
+        </w:rPr>
+      </w:r>
+    </w:p>
+    <w:p>
+      <w:pPr>
+        <w:jc w:val="both"/>
+        <w:rPr>
+          <w:color w:val="242424"/>
+        </w:rPr>
+      </w:pPr>
+      <w:r>
+        <w:rPr>
+          <w:rtl w:val="0"/>
+        </w:rPr>
+      </w:r>
+    </w:p>
+    <w:p>
+      <w:pPr>
+        <w:jc w:val="both"/>
+        <w:rPr>
+          <w:color w:val="242424"/>
+        </w:rPr>
+      </w:pPr>
+      <w:r>
+        <w:rPr>
+          <w:rtl w:val="0"/>
+        </w:rPr>
+      </w:r>
+    </w:p>
+    <w:p>
+      <w:pPr>
+        <w:jc w:val="both"/>
+        <w:rPr>
+          <w:color w:val="242424"/>
+        </w:rPr>
+      </w:pPr>
+      <w:r>
+        <w:rPr>
+          <w:rtl w:val="0"/>
+        </w:rPr>
+      </w:r>
+    </w:p>
+    <w:p>
+      <w:pPr>
+        <w:jc w:val="both"/>
+        <w:rPr>
+          <w:color w:val="242424"/>
+        </w:rPr>
+      </w:pPr>
+      <w:r>
+        <w:rPr>
+          <w:rtl w:val="0"/>
+        </w:rPr>
+      </w:r>
+    </w:p>
+    <w:p>
+      <w:pPr>
+        <w:jc w:val="both"/>
+        <w:rPr>
+          <w:color w:val="242424"/>
+        </w:rPr>
+      </w:pPr>
+      <w:r>
+        <w:rPr>
+          <w:rtl w:val="0"/>
+        </w:rPr>
+      </w:r>
+    </w:p>
+    <w:p>
+      <w:pPr>
+        <w:jc w:val="both"/>
+        <w:rPr/>
+      </w:pPr>
       <w:r>
         <w:rPr>
           <w:rtl w:val="0"/>

</xml_diff>